<commit_message>
Add some new selenium trickes
</commit_message>
<xml_diff>
--- a/src/main/resources/Tricks.docx
+++ b/src/main/resources/Tricks.docx
@@ -3111,6 +3111,360 @@
         <w:t>window.maximize();</w:t>
         <w:br/>
         <w:t>window.setSize(new Dimension(800, 600));</w:t>
+      </w:r>
+    </w:p>
+    <w:p>
+      <w:pPr>
+        <w:pStyle w:val="Heading2"/>
+        <w:shd w:val="clear" w:color="auto" w:fill="FFFFFF"/>
+        <w:spacing w:lineRule="atLeast" w:line="600" w:before="150" w:after="150"/>
+        <w:rPr/>
+      </w:pPr>
+      <w:r>
+        <w:rPr>
+          <w:rFonts w:cs="Arial" w:ascii="Arial" w:hAnsi="Arial"/>
+          <w:b/>
+          <w:bCs/>
+          <w:color w:val="333333"/>
+          <w:sz w:val="42"/>
+          <w:szCs w:val="42"/>
+          <w:lang w:val="en-US"/>
+        </w:rPr>
+        <w:t>Протоколир</w:t>
+      </w:r>
+      <w:r>
+        <w:rPr>
+          <w:rFonts w:cs="Arial" w:ascii="Arial" w:hAnsi="Arial"/>
+          <w:b/>
+          <w:bCs/>
+          <w:color w:val="333333"/>
+          <w:sz w:val="42"/>
+          <w:szCs w:val="42"/>
+          <w:lang w:val="bg-BG"/>
+        </w:rPr>
+        <w:t>ане на</w:t>
+      </w:r>
+      <w:r>
+        <w:rPr>
+          <w:rFonts w:cs="Arial" w:ascii="Arial" w:hAnsi="Arial"/>
+          <w:b/>
+          <w:bCs/>
+          <w:color w:val="333333"/>
+          <w:sz w:val="42"/>
+          <w:szCs w:val="42"/>
+          <w:lang w:val="en-US"/>
+        </w:rPr>
+        <w:t xml:space="preserve"> действи</w:t>
+      </w:r>
+      <w:r>
+        <w:rPr>
+          <w:rFonts w:cs="Arial" w:ascii="Arial" w:hAnsi="Arial"/>
+          <w:b/>
+          <w:bCs/>
+          <w:color w:val="333333"/>
+          <w:sz w:val="42"/>
+          <w:szCs w:val="42"/>
+          <w:lang w:val="bg-BG"/>
+        </w:rPr>
+        <w:t>я в</w:t>
+      </w:r>
+      <w:r>
+        <w:rPr>
+          <w:rFonts w:cs="Arial" w:ascii="Arial" w:hAnsi="Arial"/>
+          <w:b/>
+          <w:bCs/>
+          <w:color w:val="333333"/>
+          <w:sz w:val="42"/>
+          <w:szCs w:val="42"/>
+          <w:lang w:val="en-US"/>
+        </w:rPr>
+        <w:t xml:space="preserve"> Selenium</w:t>
+      </w:r>
+    </w:p>
+    <w:p>
+      <w:pPr>
+        <w:pStyle w:val="Heading3"/>
+        <w:shd w:val="clear" w:color="auto" w:fill="FFFFFF"/>
+        <w:spacing w:lineRule="atLeast" w:line="600" w:beforeAutospacing="0" w:before="150" w:afterAutospacing="0" w:after="150"/>
+        <w:rPr/>
+      </w:pPr>
+      <w:r>
+        <w:rPr>
+          <w:rFonts w:cs="Arial" w:ascii="Arial" w:hAnsi="Arial"/>
+          <w:b w:val="false"/>
+          <w:bCs w:val="false"/>
+          <w:color w:val="333333"/>
+          <w:sz w:val="36"/>
+          <w:szCs w:val="36"/>
+          <w:lang w:val="en-US"/>
+        </w:rPr>
+        <w:t>EventFiringWebDriver: Java</w:t>
+      </w:r>
+    </w:p>
+    <w:p>
+      <w:pPr>
+        <w:pStyle w:val="Heading4"/>
+        <w:shd w:val="clear" w:color="auto" w:fill="FFFFFF"/>
+        <w:spacing w:lineRule="atLeast" w:line="300" w:before="300" w:after="300"/>
+        <w:rPr>
+          <w:lang w:val="bg-BG"/>
+        </w:rPr>
+      </w:pPr>
+      <w:r>
+        <w:rPr>
+          <w:rFonts w:cs="Arial" w:ascii="Arial" w:hAnsi="Arial"/>
+          <w:b/>
+          <w:bCs/>
+          <w:color w:val="333333"/>
+          <w:sz w:val="30"/>
+          <w:szCs w:val="30"/>
+          <w:lang w:val="bg-BG"/>
+        </w:rPr>
+        <w:t>Пример</w:t>
+      </w:r>
+    </w:p>
+    <w:p>
+      <w:pPr>
+        <w:pStyle w:val="HTMLPreformatted"/>
+        <w:shd w:val="clear" w:color="auto" w:fill="F5F5F5"/>
+        <w:spacing w:lineRule="atLeast" w:line="300" w:before="0" w:after="150"/>
+        <w:rPr/>
+      </w:pPr>
+      <w:r>
+        <w:rPr>
+          <w:rFonts w:ascii="Consolas" w:hAnsi="Consolas"/>
+          <w:color w:val="333333"/>
+          <w:lang w:val="en-US"/>
+        </w:rPr>
+        <w:t>public static class MyListener extends AbstractWebDriverEventListener {</w:t>
+        <w:br/>
+        <w:t xml:space="preserve">    @Override</w:t>
+        <w:br/>
+        <w:t xml:space="preserve">    public void beforeFindBy(By by, WebElement element, WebDriver driver) {</w:t>
+        <w:br/>
+        <w:t xml:space="preserve">        System.out.println(by);</w:t>
+        <w:br/>
+        <w:t xml:space="preserve">    }</w:t>
+        <w:br/>
+        <w:br/>
+        <w:t xml:space="preserve">    @Override</w:t>
+        <w:br/>
+        <w:t xml:space="preserve">    public void afterFindBy(By by, WebElement element, WebDriver driver) {</w:t>
+        <w:br/>
+        <w:t xml:space="preserve">        System.out.println(by +  " found");</w:t>
+        <w:br/>
+        <w:t xml:space="preserve">    }</w:t>
+        <w:br/>
+        <w:br/>
+        <w:t xml:space="preserve">    @Override</w:t>
+        <w:br/>
+        <w:t xml:space="preserve">    public void onException(Throwable throwable, WebDriver driver) {</w:t>
+        <w:br/>
+        <w:t xml:space="preserve">        System.out.println(throwable);</w:t>
+        <w:br/>
+        <w:t xml:space="preserve">    }</w:t>
+        <w:br/>
+        <w:t>}</w:t>
+      </w:r>
+    </w:p>
+    <w:p>
+      <w:pPr>
+        <w:pStyle w:val="HTMLPreformatted"/>
+        <w:shd w:val="clear" w:color="auto" w:fill="F5F5F5"/>
+        <w:spacing w:lineRule="atLeast" w:line="300" w:before="0" w:after="150"/>
+        <w:rPr/>
+      </w:pPr>
+      <w:r>
+        <w:rPr>
+          <w:rFonts w:ascii="Consolas" w:hAnsi="Consolas"/>
+          <w:color w:val="333333"/>
+          <w:lang w:val="en-US"/>
+        </w:rPr>
+        <w:t>driver = new EventFiringWebDriver(new ChromeDriver());</w:t>
+      </w:r>
+    </w:p>
+    <w:p>
+      <w:pPr>
+        <w:pStyle w:val="HTMLPreformatted"/>
+        <w:shd w:val="clear" w:color="auto" w:fill="F5F5F5"/>
+        <w:spacing w:lineRule="atLeast" w:line="300" w:before="0" w:after="150"/>
+        <w:rPr>
+          <w:rFonts w:ascii="Consolas" w:hAnsi="Consolas"/>
+          <w:color w:val="333333"/>
+          <w:lang w:val="en-US"/>
+        </w:rPr>
+      </w:pPr>
+      <w:r>
+        <w:rPr/>
+      </w:r>
+    </w:p>
+    <w:p>
+      <w:pPr>
+        <w:pStyle w:val="Heading3"/>
+        <w:shd w:val="clear" w:color="auto" w:fill="FFFFFF"/>
+        <w:spacing w:lineRule="atLeast" w:line="600" w:beforeAutospacing="0" w:before="150" w:afterAutospacing="0" w:after="150"/>
+        <w:rPr>
+          <w:lang w:val="bg-BG"/>
+        </w:rPr>
+      </w:pPr>
+      <w:r>
+        <w:rPr>
+          <w:rFonts w:cs="Arial" w:ascii="Arial" w:hAnsi="Arial"/>
+          <w:b w:val="false"/>
+          <w:bCs w:val="false"/>
+          <w:color w:val="333333"/>
+          <w:sz w:val="36"/>
+          <w:szCs w:val="36"/>
+          <w:lang w:val="bg-BG"/>
+        </w:rPr>
+        <w:t>Скриншот</w:t>
+      </w:r>
+    </w:p>
+    <w:p>
+      <w:pPr>
+        <w:pStyle w:val="Heading4"/>
+        <w:shd w:val="clear" w:color="auto" w:fill="FFFFFF"/>
+        <w:spacing w:lineRule="atLeast" w:line="300" w:before="300" w:after="300"/>
+        <w:rPr>
+          <w:lang w:val="bg-BG"/>
+        </w:rPr>
+      </w:pPr>
+      <w:r>
+        <w:rPr>
+          <w:rFonts w:cs="Arial" w:ascii="Arial" w:hAnsi="Arial"/>
+          <w:b/>
+          <w:bCs/>
+          <w:color w:val="333333"/>
+          <w:sz w:val="30"/>
+          <w:szCs w:val="30"/>
+          <w:lang w:val="bg-BG"/>
+        </w:rPr>
+        <w:t>Пример</w:t>
+      </w:r>
+    </w:p>
+    <w:p>
+      <w:pPr>
+        <w:pStyle w:val="HTMLPreformatted"/>
+        <w:shd w:val="clear" w:color="auto" w:fill="F5F5F5"/>
+        <w:spacing w:lineRule="atLeast" w:line="300" w:before="0" w:after="150"/>
+        <w:rPr/>
+      </w:pPr>
+      <w:r>
+        <w:rPr>
+          <w:rFonts w:ascii="Consolas" w:hAnsi="Consolas"/>
+          <w:color w:val="333333"/>
+          <w:lang w:val="en-US"/>
+        </w:rPr>
+        <w:t>File tempFile = ((TakesScreenshot) driver).getScreenshotAs(OutputType.FILE);</w:t>
+        <w:br/>
+        <w:t>try {</w:t>
+        <w:br/>
+        <w:t xml:space="preserve">  Files.copy(tempFile, new File("screen.png"));</w:t>
+        <w:br/>
+        <w:t>} catch (IOException e) {</w:t>
+        <w:br/>
+        <w:t xml:space="preserve">  e.printStackTrace();</w:t>
+        <w:br/>
+        <w:t>}</w:t>
+      </w:r>
+    </w:p>
+    <w:p>
+      <w:pPr>
+        <w:pStyle w:val="HTMLPreformatted"/>
+        <w:shd w:val="clear" w:color="auto" w:fill="F5F5F5"/>
+        <w:spacing w:lineRule="atLeast" w:line="300" w:before="0" w:after="150"/>
+        <w:rPr>
+          <w:rFonts w:ascii="Consolas" w:hAnsi="Consolas"/>
+          <w:color w:val="333333"/>
+          <w:lang w:val="en-US"/>
+        </w:rPr>
+      </w:pPr>
+      <w:r>
+        <w:rPr/>
+      </w:r>
+    </w:p>
+    <w:p>
+      <w:pPr>
+        <w:pStyle w:val="Heading3"/>
+        <w:shd w:val="clear" w:color="auto" w:fill="FFFFFF"/>
+        <w:spacing w:lineRule="atLeast" w:line="600" w:beforeAutospacing="0" w:before="150" w:afterAutospacing="0" w:after="150"/>
+        <w:rPr>
+          <w:lang w:val="bg-BG"/>
+        </w:rPr>
+      </w:pPr>
+      <w:r>
+        <w:rPr>
+          <w:rFonts w:cs="Arial" w:ascii="Arial" w:hAnsi="Arial"/>
+          <w:b w:val="false"/>
+          <w:bCs w:val="false"/>
+          <w:color w:val="333333"/>
+          <w:sz w:val="36"/>
+          <w:szCs w:val="36"/>
+          <w:lang w:val="bg-BG"/>
+        </w:rPr>
+        <w:t>Достъп към логовете на Браузъра</w:t>
+      </w:r>
+    </w:p>
+    <w:p>
+      <w:pPr>
+        <w:pStyle w:val="Heading4"/>
+        <w:shd w:val="clear" w:color="auto" w:fill="FFFFFF"/>
+        <w:spacing w:lineRule="atLeast" w:line="300" w:before="300" w:after="300"/>
+        <w:rPr>
+          <w:lang w:val="bg-BG"/>
+        </w:rPr>
+      </w:pPr>
+      <w:r>
+        <w:rPr>
+          <w:rFonts w:cs="Arial" w:ascii="Arial" w:hAnsi="Arial"/>
+          <w:b/>
+          <w:bCs/>
+          <w:color w:val="333333"/>
+          <w:sz w:val="30"/>
+          <w:szCs w:val="30"/>
+          <w:lang w:val="bg-BG"/>
+        </w:rPr>
+        <w:t>Пример</w:t>
+      </w:r>
+    </w:p>
+    <w:p>
+      <w:pPr>
+        <w:pStyle w:val="HTMLPreformatted"/>
+        <w:shd w:val="clear" w:color="auto" w:fill="F5F5F5"/>
+        <w:spacing w:lineRule="atLeast" w:line="300" w:before="0" w:after="150"/>
+        <w:rPr/>
+      </w:pPr>
+      <w:r>
+        <w:rPr>
+          <w:rFonts w:ascii="Consolas" w:hAnsi="Consolas"/>
+          <w:color w:val="333333"/>
+          <w:lang w:val="en-US"/>
+        </w:rPr>
+        <w:t>for (LogEntry l : driver.manage().logs().get("browser").getAll()) {</w:t>
+        <w:br/>
+        <w:t xml:space="preserve">    System.out.println(l);</w:t>
+        <w:br/>
+        <w:t>}</w:t>
+      </w:r>
+    </w:p>
+    <w:p>
+      <w:pPr>
+        <w:pStyle w:val="Heading2"/>
+        <w:shd w:val="clear" w:color="auto" w:fill="FFFFFF"/>
+        <w:spacing w:lineRule="atLeast" w:line="600" w:before="150" w:after="150"/>
+        <w:rPr>
+          <w:rFonts w:ascii="Arial" w:hAnsi="Arial" w:cs="Arial"/>
+          <w:b/>
+          <w:b/>
+          <w:bCs/>
+          <w:color w:val="333333"/>
+          <w:sz w:val="42"/>
+          <w:szCs w:val="42"/>
+          <w:lang w:val="en-US"/>
+        </w:rPr>
+      </w:pPr>
+      <w:r>
+        <w:rPr/>
       </w:r>
     </w:p>
     <w:p>

</xml_diff>